<commit_message>
Update file hoàn chỉnh
</commit_message>
<xml_diff>
--- a/asm/src/main/webapp/document/bill/4501.docx
+++ b/asm/src/main/webapp/document/bill/4501.docx
@@ -19,7 +19,7 @@
         <w:rPr>
           <w:sz w:val="24"/>
         </w:rPr>
-        <w:t>Ngày đặt : 2023/6/15. Thời gian : 17:51/20</w:t>
+        <w:t>Ngày đặt : 2023/6/15. Thời gian : 21:18/52</w:t>
       </w:r>
     </w:p>
     <w:p>
@@ -83,14 +83,14 @@
         <w:tc>
           <w:p>
             <w:r>
-              <w:t>ốp lưng 997</w:t>
+              <w:t>Apple (MacBook) 998</w:t>
             </w:r>
           </w:p>
         </w:tc>
         <w:tc>
           <w:p>
             <w:r>
-              <w:t>638,843 vnđ vnd</w:t>
+              <w:t>15,317,368 vnđ vnd</w:t>
             </w:r>
           </w:p>
         </w:tc>
@@ -113,14 +113,14 @@
         <w:tc>
           <w:p>
             <w:r>
-              <w:t>Xiaomi 999</w:t>
+              <w:t>ốp lưng 999</w:t>
             </w:r>
           </w:p>
         </w:tc>
         <w:tc>
           <w:p>
             <w:r>
-              <w:t>14,426,812 vnđ vnd</w:t>
+              <w:t>189,785 vnđ vnd</w:t>
             </w:r>
           </w:p>
         </w:tc>
@@ -135,7 +135,7 @@
     </w:tbl>
     <w:p>
       <w:r>
-        <w:t>Tổng tiền : 15,065,655 vnđ vnd</w:t>
+        <w:t>Tổng tiền : 15,507,153 vnđ vnd</w:t>
       </w:r>
     </w:p>
   </w:body>

</xml_diff>